<commit_message>
Updated Judge link for "09.1. Inheritance - Basics"
</commit_message>
<xml_diff>
--- a/Courses/Software-Sciences/Module-1-OOP-New/09.1-Inheritance-Basics/09.1-Inheritance-Exercises.docx
+++ b/Courses/Software-Sciences/Module-1-OOP-New/09.1-Inheritance-Basics/09.1-Inheritance-Exercises.docx
@@ -78,7 +78,7 @@
           <w:rPr>
             <w:rStyle w:val="Hyperlink"/>
           </w:rPr>
-          <w:t>https://judge.softuni.bg/Contests/3164/Inheritance</w:t>
+          <w:t>https://judge.softuni.org/Contests/Practice/Index/4064</w:t>
         </w:r>
       </w:hyperlink>
     </w:p>
@@ -3534,7 +3534,7 @@
               <pic:pic xmlns:pic="http://schemas.openxmlformats.org/drawingml/2006/picture">
                 <pic:nvPicPr>
                   <pic:cNvPr id="1" name="Picture 1">
-                    <a:hlinkClick r:id="rId1"/>
+                    <a:hlinkClick r:id="rId20"/>
                   </pic:cNvPr>
                   <pic:cNvPicPr>
                     <a:picLocks noChangeAspect="1" noChangeArrowheads="1"/>

</xml_diff>